<commit_message>
Changes usage due to Opencv 2.4.11 bug, now requires -i flag to provide an input (otherwise SignFinder -c configfile 1 would inexplicably crash). Fixed some doxygen issues
</commit_message>
<xml_diff>
--- a/doc/Sign Finder Detection - Code Overview - b499352.docx
+++ b/doc/Sign Finder Detection - Code Overview - b499352.docx
@@ -421,6 +421,24 @@
           <w:sz w:val="22"/>
           <w:szCs w:val="22"/>
         </w:rPr>
+        <w:t>–</w:t>
+      </w:r>
+      <w:r>
+        <w:rPr>
+          <w:rFonts w:ascii="Courier New"/>
+          <w:i/>
+          <w:sz w:val="22"/>
+          <w:szCs w:val="22"/>
+        </w:rPr>
+        <w:t xml:space="preserve">i </w:t>
+      </w:r>
+      <w:r>
+        <w:rPr>
+          <w:rFonts w:ascii="Courier New"/>
+          <w:i/>
+          <w:sz w:val="22"/>
+          <w:szCs w:val="22"/>
+        </w:rPr>
         <w:t>video_file</w:t>
       </w:r>
     </w:p>
@@ -510,6 +528,35 @@
       <w:r>
         <w:rPr>
           <w:rFonts w:ascii="Courier New"/>
+          <w:i/>
+          <w:sz w:val="22"/>
+          <w:szCs w:val="22"/>
+        </w:rPr>
+        <w:t>–</w:t>
+      </w:r>
+      <w:r>
+        <w:rPr>
+          <w:rFonts w:ascii="Courier New"/>
+          <w:i/>
+          <w:sz w:val="22"/>
+          <w:szCs w:val="22"/>
+        </w:rPr>
+        <w:t>i</w:t>
+      </w:r>
+      <w:bookmarkStart w:id="0" w:name="_GoBack"/>
+      <w:bookmarkEnd w:id="0"/>
+      <w:r>
+        <w:rPr>
+          <w:rFonts w:ascii="Courier New"/>
+          <w:i/>
+          <w:sz w:val="22"/>
+          <w:szCs w:val="22"/>
+        </w:rPr>
+        <w:t xml:space="preserve"> </w:t>
+      </w:r>
+      <w:r>
+        <w:rPr>
+          <w:rFonts w:ascii="Courier New"/>
           <w:sz w:val="22"/>
           <w:szCs w:val="22"/>
         </w:rPr>
@@ -671,311 +718,297 @@
         <w:rPr>
           <w:rFonts w:hAnsi="Calibri" w:cs="Courier New"/>
         </w:rPr>
-        <w:t>whether to show intermediate detect</w:t>
+        <w:t xml:space="preserve">whether to show intermediate detection stage results. </w:t>
+      </w:r>
+    </w:p>
+    <w:p>
+      <w:pPr>
+        <w:rPr>
+          <w:rFonts w:ascii="Courier New" w:hAnsi="Courier New" w:cs="Courier New"/>
+        </w:rPr>
+      </w:pPr>
+      <w:r>
+        <w:rPr>
+          <w:rFonts w:ascii="Courier New" w:hAnsi="Courier New" w:cs="Courier New"/>
+        </w:rPr>
+        <w:t xml:space="preserve">  -f, --flip=[false]          </w:t>
+      </w:r>
+      <w:r>
+        <w:rPr>
+          <w:rFonts w:asciiTheme="minorHAnsi" w:hAnsiTheme="minorHAnsi" w:cs="Courier New"/>
+        </w:rPr>
+        <w:t>whether to flip the input image</w:t>
+      </w:r>
+      <w:r>
+        <w:rPr>
+          <w:rFonts w:ascii="Courier New" w:hAnsi="Courier New" w:cs="Courier New"/>
+        </w:rPr>
+        <w:t xml:space="preserve">           </w:t>
+      </w:r>
+    </w:p>
+    <w:p>
+      <w:pPr>
+        <w:rPr>
+          <w:rFonts w:ascii="Courier New" w:hAnsi="Courier New" w:cs="Courier New"/>
+        </w:rPr>
+      </w:pPr>
+      <w:r>
+        <w:rPr>
+          <w:rFonts w:ascii="Courier New" w:hAnsi="Courier New" w:cs="Courier New"/>
+        </w:rPr>
+        <w:t xml:space="preserve">  -m, --maxdim=[640]          </w:t>
+      </w:r>
+      <w:r>
+        <w:rPr>
+          <w:rFonts w:asciiTheme="minorHAnsi" w:hAnsiTheme="minorHAnsi" w:cs="Courier New"/>
+        </w:rPr>
+        <w:t xml:space="preserve">maximum dimension of the image to use while processing         </w:t>
+      </w:r>
+      <w:r>
+        <w:rPr>
+          <w:rFonts w:ascii="Courier New" w:hAnsi="Courier New" w:cs="Courier New"/>
+        </w:rPr>
+        <w:t xml:space="preserve">                     </w:t>
+      </w:r>
+    </w:p>
+    <w:p>
+      <w:pPr>
+        <w:rPr>
+          <w:rFonts w:ascii="Courier New" w:hAnsi="Courier New" w:cs="Courier New"/>
+        </w:rPr>
+      </w:pPr>
+      <w:r>
+        <w:rPr>
+          <w:rFonts w:ascii="Courier New" w:hAnsi="Courier New" w:cs="Courier New"/>
+        </w:rPr>
+        <w:t xml:space="preserve">  -n, --notrack=[false]       </w:t>
+      </w:r>
+      <w:r>
+        <w:rPr>
+          <w:rFonts w:asciiTheme="minorHAnsi" w:hAnsiTheme="minorHAnsi" w:cs="Courier New"/>
+        </w:rPr>
+        <w:t>whether to turn off tracking</w:t>
+      </w:r>
+      <w:r>
+        <w:rPr>
+          <w:rFonts w:ascii="Courier New" w:hAnsi="Courier New" w:cs="Courier New"/>
+        </w:rPr>
+        <w:t xml:space="preserve">                    </w:t>
+      </w:r>
+    </w:p>
+    <w:p>
+      <w:pPr>
+        <w:rPr>
+          <w:rFonts w:asciiTheme="minorHAnsi" w:hAnsiTheme="minorHAnsi" w:cs="Courier New"/>
+        </w:rPr>
+      </w:pPr>
+      <w:r>
+        <w:rPr>
+          <w:rFonts w:ascii="Courier New" w:hAnsi="Courier New" w:cs="Courier New"/>
+        </w:rPr>
+        <w:t xml:space="preserve">  -o, --output                </w:t>
+      </w:r>
+      <w:r>
+        <w:rPr>
+          <w:rFonts w:asciiTheme="minorHAnsi" w:hAnsiTheme="minorHAnsi" w:cs="Courier New"/>
+        </w:rPr>
+        <w:t xml:space="preserve">if a name is specified, </w:t>
+      </w:r>
+      <w:r>
+        <w:rPr>
+          <w:rFonts w:asciiTheme="minorHAnsi" w:hAnsiTheme="minorHAnsi" w:cs="Courier New"/>
+        </w:rPr>
+        <w:t>output is saved to this</w:t>
+      </w:r>
+      <w:r>
+        <w:rPr>
+          <w:rFonts w:asciiTheme="minorHAnsi" w:hAnsiTheme="minorHAnsi" w:cs="Courier New"/>
+        </w:rPr>
+        <w:t xml:space="preserve"> video </w:t>
+      </w:r>
+      <w:r>
+        <w:rPr>
+          <w:rFonts w:asciiTheme="minorHAnsi" w:hAnsiTheme="minorHAnsi" w:cs="Courier New"/>
+        </w:rPr>
+        <w:t>file</w:t>
+      </w:r>
+    </w:p>
+    <w:p>
+      <w:pPr>
+        <w:rPr>
+          <w:rFonts w:asciiTheme="minorHAnsi" w:hAnsiTheme="minorHAnsi" w:cs="Courier New"/>
+        </w:rPr>
+      </w:pPr>
+      <w:r>
+        <w:rPr>
+          <w:rFonts w:ascii="Courier New" w:hAnsi="Courier New" w:cs="Courier New"/>
+        </w:rPr>
+        <w:t xml:space="preserve">  -p, --patchPrefix           </w:t>
+      </w:r>
+      <w:r>
+        <w:rPr>
+          <w:rFonts w:asciiTheme="minorHAnsi" w:hAnsiTheme="minorHAnsi" w:cs="Courier New"/>
+        </w:rPr>
+        <w:t xml:space="preserve">prefix for </w:t>
+      </w:r>
+      <w:r>
+        <w:rPr>
+          <w:rFonts w:asciiTheme="minorHAnsi" w:hAnsiTheme="minorHAnsi" w:cs="Courier New"/>
+        </w:rPr>
+        <w:t>saving</w:t>
+      </w:r>
+      <w:r>
+        <w:rPr>
+          <w:rFonts w:asciiTheme="minorHAnsi" w:hAnsiTheme="minorHAnsi" w:cs="Courier New"/>
+        </w:rPr>
+        <w:t xml:space="preserve"> detected </w:t>
+      </w:r>
+      <w:r>
+        <w:rPr>
+          <w:rFonts w:asciiTheme="minorHAnsi" w:hAnsiTheme="minorHAnsi" w:cs="Courier New"/>
+        </w:rPr>
+        <w:t xml:space="preserve">image </w:t>
+      </w:r>
+      <w:r>
+        <w:rPr>
+          <w:rFonts w:asciiTheme="minorHAnsi" w:hAnsiTheme="minorHAnsi" w:cs="Courier New"/>
+        </w:rPr>
+        <w:t xml:space="preserve">patches to disk </w:t>
+      </w:r>
+    </w:p>
+    <w:p>
+      <w:pPr>
+        <w:ind w:left="3600"/>
+        <w:rPr>
+          <w:rFonts w:ascii="Courier New" w:hAnsi="Courier New" w:cs="Courier New"/>
+        </w:rPr>
+      </w:pPr>
+      <w:r>
+        <w:rPr>
+          <w:rFonts w:asciiTheme="minorHAnsi" w:hAnsiTheme="minorHAnsi" w:cs="Courier New"/>
+        </w:rPr>
+        <w:t xml:space="preserve">       </w:t>
+      </w:r>
+      <w:r>
+        <w:rPr>
+          <w:rFonts w:asciiTheme="minorHAnsi" w:hAnsiTheme="minorHAnsi" w:cs="Courier New"/>
+        </w:rPr>
+        <w:t xml:space="preserve">if one is </w:t>
+      </w:r>
+      <w:r>
+        <w:rPr>
+          <w:rFonts w:asciiTheme="minorHAnsi" w:hAnsiTheme="minorHAnsi" w:cs="Courier New"/>
+        </w:rPr>
+        <w:t xml:space="preserve">not </w:t>
+      </w:r>
+      <w:r>
+        <w:rPr>
+          <w:rFonts w:asciiTheme="minorHAnsi" w:hAnsiTheme="minorHAnsi" w:cs="Courier New"/>
+        </w:rPr>
+        <w:t>provide</w:t>
+      </w:r>
+      <w:r>
+        <w:rPr>
+          <w:rFonts w:asciiTheme="minorHAnsi" w:hAnsiTheme="minorHAnsi" w:cs="Courier New"/>
+        </w:rPr>
+        <w:t>d, patches are not saved</w:t>
+      </w:r>
+      <w:r>
+        <w:rPr>
+          <w:rFonts w:ascii="Courier New" w:hAnsi="Courier New" w:cs="Courier New"/>
+        </w:rPr>
+        <w:t xml:space="preserve"> </w:t>
+      </w:r>
+    </w:p>
+    <w:p>
+      <w:pPr>
+        <w:rPr>
+          <w:rFonts w:ascii="Courier New" w:hAnsi="Courier New" w:cs="Courier New"/>
+        </w:rPr>
+      </w:pPr>
+      <w:r>
+        <w:rPr>
+          <w:rFonts w:ascii="Courier New" w:hAnsi="Courier New" w:cs="Courier New"/>
+        </w:rPr>
+        <w:t xml:space="preserve">  -s, --saveFrames=[false]    </w:t>
+      </w:r>
+      <w:r>
+        <w:rPr>
+          <w:rFonts w:asciiTheme="minorHAnsi" w:hAnsiTheme="minorHAnsi" w:cs="Courier New"/>
+        </w:rPr>
+        <w:t>whether to save frames where detections have occurred</w:t>
+      </w:r>
+      <w:r>
+        <w:rPr>
+          <w:rFonts w:ascii="Courier New" w:hAnsi="Courier New" w:cs="Courier New"/>
+        </w:rPr>
+        <w:t xml:space="preserve">         </w:t>
+      </w:r>
+    </w:p>
+    <w:p>
+      <w:pPr>
+        <w:rPr>
+          <w:rFonts w:ascii="Courier New" w:hAnsi="Courier New" w:cs="Courier New"/>
+        </w:rPr>
+      </w:pPr>
+      <w:r>
+        <w:rPr>
+          <w:rFonts w:ascii="Courier New" w:hAnsi="Courier New" w:cs="Courier New"/>
+        </w:rPr>
+        <w:t xml:space="preserve">  -t, --transpose=[false]     </w:t>
+      </w:r>
+      <w:r>
+        <w:rPr>
+          <w:rFonts w:asciiTheme="minorHAnsi" w:hAnsiTheme="minorHAnsi" w:cs="Courier New"/>
+        </w:rPr>
+        <w:t>whether to transpose the input imag</w:t>
+      </w:r>
+      <w:r>
+        <w:rPr>
+          <w:rFonts w:asciiTheme="minorHAnsi" w:hAnsiTheme="minorHAnsi" w:cs="Courier New"/>
+        </w:rPr>
+        <w:t>e</w:t>
+      </w:r>
+      <w:r>
+        <w:t xml:space="preserve">        </w:t>
+      </w:r>
+    </w:p>
+    <w:p>
+      <w:r>
+        <w:t xml:space="preserve">The </w:t>
+      </w:r>
+      <w:r>
+        <w:rPr>
+          <w:rFonts w:ascii="Courier New" w:hAnsi="Courier New" w:cs="Courier New"/>
+        </w:rPr>
+        <w:t>–t</w:t>
+      </w:r>
+      <w:r>
+        <w:t xml:space="preserve"> and </w:t>
+      </w:r>
+      <w:r>
+        <w:rPr>
+          <w:rFonts w:ascii="Courier New" w:hAnsi="Courier New" w:cs="Courier New"/>
+        </w:rPr>
+        <w:t>–</w:t>
+      </w:r>
+      <w:r>
+        <w:rPr>
+          <w:rFonts w:ascii="Courier New" w:hAnsi="Courier New" w:cs="Courier New"/>
+        </w:rPr>
+        <w:t>f</w:t>
       </w:r>
       <w:r>
         <w:rPr>
           <w:rFonts w:hAnsi="Calibri" w:cs="Courier New"/>
         </w:rPr>
-        <w:t xml:space="preserve">ion stage results. </w:t>
-      </w:r>
-    </w:p>
-    <w:p>
-      <w:pPr>
-        <w:rPr>
-          <w:rFonts w:ascii="Courier New" w:hAnsi="Courier New" w:cs="Courier New"/>
-        </w:rPr>
-      </w:pPr>
-      <w:r>
-        <w:rPr>
-          <w:rFonts w:ascii="Courier New" w:hAnsi="Courier New" w:cs="Courier New"/>
-        </w:rPr>
-        <w:t xml:space="preserve">  -f, --flip=[false]          </w:t>
-      </w:r>
-      <w:r>
-        <w:rPr>
-          <w:rFonts w:asciiTheme="minorHAnsi" w:hAnsiTheme="minorHAnsi" w:cs="Courier New"/>
-        </w:rPr>
-        <w:t>whether to flip the input image</w:t>
-      </w:r>
-      <w:r>
-        <w:rPr>
-          <w:rFonts w:ascii="Courier New" w:hAnsi="Courier New" w:cs="Courier New"/>
-        </w:rPr>
-        <w:t xml:space="preserve">           </w:t>
-      </w:r>
-    </w:p>
-    <w:p>
-      <w:pPr>
-        <w:rPr>
-          <w:rFonts w:ascii="Courier New" w:hAnsi="Courier New" w:cs="Courier New"/>
-        </w:rPr>
-      </w:pPr>
-      <w:r>
-        <w:rPr>
-          <w:rFonts w:ascii="Courier New" w:hAnsi="Courier New" w:cs="Courier New"/>
-        </w:rPr>
-        <w:t xml:space="preserve">  -m, --maxdim=[640]          </w:t>
-      </w:r>
-      <w:r>
-        <w:rPr>
-          <w:rFonts w:asciiTheme="minorHAnsi" w:hAnsiTheme="minorHAnsi" w:cs="Courier New"/>
-        </w:rPr>
-        <w:t xml:space="preserve">maximum dimension of the image to use while processing         </w:t>
-      </w:r>
-      <w:r>
-        <w:rPr>
-          <w:rFonts w:ascii="Courier New" w:hAnsi="Courier New" w:cs="Courier New"/>
-        </w:rPr>
-        <w:t xml:space="preserve">                     </w:t>
-      </w:r>
-    </w:p>
-    <w:p>
-      <w:pPr>
-        <w:rPr>
-          <w:rFonts w:ascii="Courier New" w:hAnsi="Courier New" w:cs="Courier New"/>
-        </w:rPr>
-      </w:pPr>
-      <w:r>
-        <w:rPr>
-          <w:rFonts w:ascii="Courier New" w:hAnsi="Courier New" w:cs="Courier New"/>
-        </w:rPr>
-        <w:t xml:space="preserve">  -n, --notrack=[false]       </w:t>
-      </w:r>
-      <w:r>
-        <w:rPr>
-          <w:rFonts w:asciiTheme="minorHAnsi" w:hAnsiTheme="minorHAnsi" w:cs="Courier New"/>
-        </w:rPr>
-        <w:t>whether to turn off tracking</w:t>
-      </w:r>
-      <w:r>
-        <w:rPr>
-          <w:rFonts w:ascii="Courier New" w:hAnsi="Courier New" w:cs="Courier New"/>
-        </w:rPr>
-        <w:t xml:space="preserve">                    </w:t>
-      </w:r>
-    </w:p>
-    <w:p>
-      <w:pPr>
-        <w:rPr>
-          <w:rFonts w:asciiTheme="minorHAnsi" w:hAnsiTheme="minorHAnsi" w:cs="Courier New"/>
-        </w:rPr>
-      </w:pPr>
-      <w:r>
-        <w:rPr>
-          <w:rFonts w:ascii="Courier New" w:hAnsi="Courier New" w:cs="Courier New"/>
-        </w:rPr>
-        <w:t xml:space="preserve">  -o, --output                </w:t>
-      </w:r>
-      <w:r>
-        <w:rPr>
-          <w:rFonts w:asciiTheme="minorHAnsi" w:hAnsiTheme="minorHAnsi" w:cs="Courier New"/>
-        </w:rPr>
-        <w:t xml:space="preserve">if a name is specified, </w:t>
-      </w:r>
-      <w:r>
-        <w:rPr>
-          <w:rFonts w:asciiTheme="minorHAnsi" w:hAnsiTheme="minorHAnsi" w:cs="Courier New"/>
-        </w:rPr>
-        <w:t>output is saved to this</w:t>
-      </w:r>
-      <w:r>
-        <w:rPr>
-          <w:rFonts w:asciiTheme="minorHAnsi" w:hAnsiTheme="minorHAnsi" w:cs="Courier New"/>
-        </w:rPr>
-        <w:t xml:space="preserve"> video </w:t>
-      </w:r>
-      <w:r>
-        <w:rPr>
-          <w:rFonts w:asciiTheme="minorHAnsi" w:hAnsiTheme="minorHAnsi" w:cs="Courier New"/>
-        </w:rPr>
-        <w:t>file</w:t>
-      </w:r>
-    </w:p>
-    <w:p>
-      <w:pPr>
-        <w:rPr>
-          <w:rFonts w:asciiTheme="minorHAnsi" w:hAnsiTheme="minorHAnsi" w:cs="Courier New"/>
-        </w:rPr>
-      </w:pPr>
-      <w:r>
-        <w:rPr>
-          <w:rFonts w:ascii="Courier New" w:hAnsi="Courier New" w:cs="Courier New"/>
-        </w:rPr>
-        <w:t xml:space="preserve">  -p, --patchPrefix           </w:t>
-      </w:r>
-      <w:r>
-        <w:rPr>
-          <w:rFonts w:asciiTheme="minorHAnsi" w:hAnsiTheme="minorHAnsi" w:cs="Courier New"/>
-        </w:rPr>
-        <w:t xml:space="preserve">prefix for </w:t>
-      </w:r>
-      <w:r>
-        <w:rPr>
-          <w:rFonts w:asciiTheme="minorHAnsi" w:hAnsiTheme="minorHAnsi" w:cs="Courier New"/>
-        </w:rPr>
-        <w:t>saving</w:t>
-      </w:r>
-      <w:r>
-        <w:rPr>
-          <w:rFonts w:asciiTheme="minorHAnsi" w:hAnsiTheme="minorHAnsi" w:cs="Courier New"/>
-        </w:rPr>
-        <w:t xml:space="preserve"> detected </w:t>
-      </w:r>
-      <w:r>
-        <w:rPr>
-          <w:rFonts w:asciiTheme="minorHAnsi" w:hAnsiTheme="minorHAnsi" w:cs="Courier New"/>
-        </w:rPr>
-        <w:t xml:space="preserve">image </w:t>
-      </w:r>
-      <w:r>
-        <w:rPr>
-          <w:rFonts w:asciiTheme="minorHAnsi" w:hAnsiTheme="minorHAnsi" w:cs="Courier New"/>
-        </w:rPr>
-        <w:t xml:space="preserve">patches to disk </w:t>
-      </w:r>
-    </w:p>
-    <w:p>
-      <w:pPr>
-        <w:ind w:left="3600"/>
-        <w:rPr>
-          <w:rFonts w:ascii="Courier New" w:hAnsi="Courier New" w:cs="Courier New"/>
-        </w:rPr>
-      </w:pPr>
-      <w:r>
-        <w:rPr>
-          <w:rFonts w:asciiTheme="minorHAnsi" w:hAnsiTheme="minorHAnsi" w:cs="Courier New"/>
-        </w:rPr>
-        <w:t xml:space="preserve">       </w:t>
-      </w:r>
-      <w:r>
-        <w:rPr>
-          <w:rFonts w:asciiTheme="minorHAnsi" w:hAnsiTheme="minorHAnsi" w:cs="Courier New"/>
-        </w:rPr>
-        <w:t xml:space="preserve">if one is </w:t>
-      </w:r>
-      <w:r>
-        <w:rPr>
-          <w:rFonts w:asciiTheme="minorHAnsi" w:hAnsiTheme="minorHAnsi" w:cs="Courier New"/>
-        </w:rPr>
-        <w:t xml:space="preserve">not </w:t>
-      </w:r>
-      <w:r>
-        <w:rPr>
-          <w:rFonts w:asciiTheme="minorHAnsi" w:hAnsiTheme="minorHAnsi" w:cs="Courier New"/>
-        </w:rPr>
-        <w:t>provide</w:t>
-      </w:r>
-      <w:r>
-        <w:rPr>
-          <w:rFonts w:asciiTheme="minorHAnsi" w:hAnsiTheme="minorHAnsi" w:cs="Courier New"/>
-        </w:rPr>
-        <w:t>d, patches are not saved</w:t>
-      </w:r>
-      <w:r>
-        <w:rPr>
-          <w:rFonts w:ascii="Courier New" w:hAnsi="Courier New" w:cs="Courier New"/>
-        </w:rPr>
-        <w:t xml:space="preserve"> </w:t>
-      </w:r>
-    </w:p>
-    <w:p>
-      <w:pPr>
-        <w:rPr>
-          <w:rFonts w:ascii="Courier New" w:hAnsi="Courier New" w:cs="Courier New"/>
-        </w:rPr>
-      </w:pPr>
-      <w:r>
-        <w:rPr>
-          <w:rFonts w:ascii="Courier New" w:hAnsi="Courier New" w:cs="Courier New"/>
-        </w:rPr>
-        <w:t xml:space="preserve">  -s, --saveFrames=[false]    </w:t>
-      </w:r>
-      <w:r>
-        <w:rPr>
-          <w:rFonts w:asciiTheme="minorHAnsi" w:hAnsiTheme="minorHAnsi" w:cs="Courier New"/>
-        </w:rPr>
-        <w:t>whether to save frames where detections have occurred</w:t>
-      </w:r>
-      <w:r>
-        <w:rPr>
-          <w:rFonts w:ascii="Courier New" w:hAnsi="Courier New" w:cs="Courier New"/>
-        </w:rPr>
-        <w:t xml:space="preserve">         </w:t>
-      </w:r>
-    </w:p>
-    <w:p>
-      <w:pPr>
-        <w:rPr>
-          <w:rFonts w:ascii="Courier New" w:hAnsi="Courier New" w:cs="Courier New"/>
-        </w:rPr>
-      </w:pPr>
-      <w:r>
-        <w:rPr>
-          <w:rFonts w:ascii="Courier New" w:hAnsi="Courier New" w:cs="Courier New"/>
-        </w:rPr>
-        <w:t xml:space="preserve">  -t, --transpose=[false]     </w:t>
-      </w:r>
-      <w:r>
-        <w:rPr>
-          <w:rFonts w:asciiTheme="minorHAnsi" w:hAnsiTheme="minorHAnsi" w:cs="Courier New"/>
-        </w:rPr>
-        <w:t>whether to transpose the input imag</w:t>
-      </w:r>
-      <w:r>
-        <w:rPr>
-          <w:rFonts w:asciiTheme="minorHAnsi" w:hAnsiTheme="minorHAnsi" w:cs="Courier New"/>
-        </w:rPr>
-        <w:t>e</w:t>
-      </w:r>
-      <w:r>
-        <w:t xml:space="preserve">        </w:t>
-      </w:r>
-    </w:p>
-    <w:p>
-      <w:r>
-        <w:t xml:space="preserve">The </w:t>
-      </w:r>
-      <w:r>
-        <w:rPr>
-          <w:rFonts w:ascii="Courier New" w:hAnsi="Courier New" w:cs="Courier New"/>
-        </w:rPr>
-        <w:t>–t</w:t>
-      </w:r>
-      <w:r>
-        <w:t xml:space="preserve"> and </w:t>
-      </w:r>
-      <w:r>
-        <w:rPr>
-          <w:rFonts w:ascii="Courier New" w:hAnsi="Courier New" w:cs="Courier New"/>
-        </w:rPr>
-        <w:t>–</w:t>
-      </w:r>
-      <w:r>
-        <w:rPr>
-          <w:rFonts w:ascii="Courier New" w:hAnsi="Courier New" w:cs="Courier New"/>
-        </w:rPr>
-        <w:t>f</w:t>
+        <w:t xml:space="preserve"> flags</w:t>
       </w:r>
       <w:r>
         <w:rPr>
           <w:rFonts w:hAnsi="Calibri" w:cs="Courier New"/>
         </w:rPr>
-        <w:t xml:space="preserve"> flags</w:t>
-      </w:r>
-      <w:r>
-        <w:rPr>
-          <w:rFonts w:hAnsi="Calibri" w:cs="Courier New"/>
-        </w:rPr>
-        <w:t xml:space="preserve"> should be used to correct the orientation of the video if the video is displayed in the wrong format (portrait vs landscape)</w:t>
-      </w:r>
-      <w:bookmarkStart w:id="0" w:name="_GoBack"/>
-      <w:bookmarkEnd w:id="0"/>
-      <w:r>
-        <w:rPr>
-          <w:rFonts w:hAnsi="Calibri" w:cs="Courier New"/>
-        </w:rPr>
-        <w:t>.</w:t>
+        <w:t xml:space="preserve"> should be used to correct the orientation of the video if the video is displayed in the wrong format (portrait vs landscape).</w:t>
       </w:r>
     </w:p>
     <w:p>

</xml_diff>